<commit_message>
catching some publication data in mod_pub
</commit_message>
<xml_diff>
--- a/inst/app/www/annual_report_ipcas.docx
+++ b/inst/app/www/annual_report_ipcas.docx
@@ -558,15 +558,26 @@
     </w:p>
     <w:p>
       <w:pPr>
-        <w:rPr>
-          <w:sz w:val="24"/>
-          <w:szCs w:val="24"/>
-          <w:lang w:val="cs-CZ"/>
-        </w:rPr>
-      </w:pPr>
-    </w:p>
-    <w:p>
-      <w:pPr>
+        <w:jc w:val="both"/>
+        <w:rPr>
+          <w:sz w:val="24"/>
+          <w:szCs w:val="24"/>
+          <w:lang w:val="cs-CZ"/>
+        </w:rPr>
+      </w:pPr>
+    </w:p>
+    <w:p>
+      <w:pPr>
+        <w:rPr>
+          <w:sz w:val="24"/>
+          <w:szCs w:val="24"/>
+          <w:lang w:val="cs-CZ"/>
+        </w:rPr>
+      </w:pPr>
+    </w:p>
+    <w:p>
+      <w:pPr>
+        <w:jc w:val="both"/>
         <w:rPr>
           <w:sz w:val="24"/>
           <w:szCs w:val="24"/>
@@ -607,6 +618,27 @@
         </w:rPr>
         <w:t xml:space="preserve"> </w:t>
       </w:r>
+      <w:bookmarkStart w:id="3" w:name="pubs"/>
+      <w:proofErr w:type="spellStart"/>
+      <w:r>
+        <w:rPr>
+          <w:sz w:val="24"/>
+          <w:szCs w:val="24"/>
+          <w:lang w:val="cs-CZ"/>
+        </w:rPr>
+        <w:t>pubs</w:t>
+      </w:r>
+      <w:bookmarkEnd w:id="3"/>
+      <w:proofErr w:type="spellEnd"/>
+    </w:p>
+    <w:p>
+      <w:pPr>
+        <w:rPr>
+          <w:sz w:val="24"/>
+          <w:szCs w:val="24"/>
+          <w:lang w:val="cs-CZ"/>
+        </w:rPr>
+      </w:pPr>
     </w:p>
     <w:p>
       <w:pPr>
@@ -1219,7 +1251,6 @@
           <w:szCs w:val="24"/>
           <w:lang w:val="cs-CZ"/>
         </w:rPr>
-        <w:lastRenderedPageBreak/>
         <w:t>Název výsledku anglicky:</w:t>
       </w:r>
     </w:p>
@@ -9728,6 +9759,17 @@
       <w:lang w:val="de-DE"/>
     </w:rPr>
   </w:style>
+  <w:style w:type="paragraph" w:styleId="ListParagraph">
+    <w:name w:val="List Paragraph"/>
+    <w:basedOn w:val="Normal"/>
+    <w:uiPriority w:val="34"/>
+    <w:qFormat/>
+    <w:rsid w:val="00C55157"/>
+    <w:pPr>
+      <w:ind w:left="720"/>
+      <w:contextualSpacing/>
+    </w:pPr>
+  </w:style>
 </w:styles>
 </file>
 

</xml_diff>

<commit_message>
ui draft with corresponding modules
big update that should include needed modules
</commit_message>
<xml_diff>
--- a/inst/app/www/annual_report_ipcas.docx
+++ b/inst/app/www/annual_report_ipcas.docx
@@ -629,6 +629,14 @@
         <w:t>pubs</w:t>
       </w:r>
       <w:bookmarkEnd w:id="3"/>
+      <w:r>
+        <w:rPr>
+          <w:sz w:val="24"/>
+          <w:szCs w:val="24"/>
+          <w:lang w:val="cs-CZ"/>
+        </w:rPr>
+        <w:t>B</w:t>
+      </w:r>
       <w:proofErr w:type="spellEnd"/>
     </w:p>
     <w:p>
@@ -703,6 +711,24 @@
         </w:rPr>
         <w:t>:</w:t>
       </w:r>
+      <w:r>
+        <w:rPr>
+          <w:sz w:val="24"/>
+          <w:szCs w:val="24"/>
+          <w:lang w:val="cs-CZ"/>
+        </w:rPr>
+        <w:t xml:space="preserve"> </w:t>
+      </w:r>
+      <w:proofErr w:type="spellStart"/>
+      <w:r>
+        <w:rPr>
+          <w:sz w:val="24"/>
+          <w:szCs w:val="24"/>
+          <w:lang w:val="cs-CZ"/>
+        </w:rPr>
+        <w:t>pubsM</w:t>
+      </w:r>
+      <w:proofErr w:type="spellEnd"/>
     </w:p>
     <w:p>
       <w:pPr>
@@ -748,7 +774,17 @@
           <w:u w:val="single"/>
           <w:lang w:val="cs-CZ"/>
         </w:rPr>
-        <w:t> odborných periodicích (typ výstupu J)</w:t>
+        <w:t> odborných periodicích (typ výstupu J</w:t>
+      </w:r>
+      <w:proofErr w:type="gramStart"/>
+      <w:r>
+        <w:rPr>
+          <w:sz w:val="24"/>
+          <w:szCs w:val="24"/>
+          <w:u w:val="single"/>
+          <w:lang w:val="cs-CZ"/>
+        </w:rPr>
+        <w:t>)</w:t>
       </w:r>
       <w:r>
         <w:rPr>
@@ -766,6 +802,17 @@
         </w:rPr>
         <w:t xml:space="preserve"> </w:t>
       </w:r>
+      <w:proofErr w:type="spellStart"/>
+      <w:r>
+        <w:rPr>
+          <w:sz w:val="24"/>
+          <w:szCs w:val="24"/>
+          <w:lang w:val="cs-CZ"/>
+        </w:rPr>
+        <w:t>pubsJ</w:t>
+      </w:r>
+      <w:proofErr w:type="spellEnd"/>
+      <w:proofErr w:type="gramEnd"/>
     </w:p>
     <w:p>
       <w:pPr>
@@ -812,42 +859,62 @@
         </w:rPr>
         <w:t>:</w:t>
       </w:r>
-    </w:p>
-    <w:p>
-      <w:pPr>
+      <w:r>
         <w:rPr>
           <w:sz w:val="24"/>
           <w:szCs w:val="24"/>
           <w:u w:val="single"/>
           <w:lang w:val="cs-CZ"/>
         </w:rPr>
-      </w:pPr>
-    </w:p>
-    <w:p>
-      <w:pPr>
+        <w:t xml:space="preserve"> </w:t>
+      </w:r>
+      <w:proofErr w:type="spellStart"/>
+      <w:r>
         <w:rPr>
           <w:sz w:val="24"/>
           <w:szCs w:val="24"/>
           <w:u w:val="single"/>
           <w:lang w:val="cs-CZ"/>
         </w:rPr>
-      </w:pPr>
-    </w:p>
-    <w:p>
-      <w:pPr>
-        <w:rPr>
-          <w:sz w:val="24"/>
-          <w:szCs w:val="24"/>
-          <w:lang w:val="cs-CZ"/>
-        </w:rPr>
-      </w:pPr>
-      <w:r>
+        <w:t>pubsE</w:t>
+      </w:r>
+      <w:proofErr w:type="spellEnd"/>
+    </w:p>
+    <w:p>
+      <w:pPr>
         <w:rPr>
           <w:sz w:val="24"/>
           <w:szCs w:val="24"/>
           <w:u w:val="single"/>
           <w:lang w:val="cs-CZ"/>
         </w:rPr>
+      </w:pPr>
+    </w:p>
+    <w:p>
+      <w:pPr>
+        <w:rPr>
+          <w:sz w:val="24"/>
+          <w:szCs w:val="24"/>
+          <w:u w:val="single"/>
+          <w:lang w:val="cs-CZ"/>
+        </w:rPr>
+      </w:pPr>
+    </w:p>
+    <w:p>
+      <w:pPr>
+        <w:rPr>
+          <w:sz w:val="24"/>
+          <w:szCs w:val="24"/>
+          <w:lang w:val="cs-CZ"/>
+        </w:rPr>
+      </w:pPr>
+      <w:r>
+        <w:rPr>
+          <w:sz w:val="24"/>
+          <w:szCs w:val="24"/>
+          <w:u w:val="single"/>
+          <w:lang w:val="cs-CZ"/>
+        </w:rPr>
         <w:t>Recenze</w:t>
       </w:r>
       <w:r>
@@ -867,6 +934,16 @@
         </w:rPr>
         <w:t xml:space="preserve">: </w:t>
       </w:r>
+      <w:proofErr w:type="spellStart"/>
+      <w:r>
+        <w:rPr>
+          <w:sz w:val="24"/>
+          <w:szCs w:val="24"/>
+          <w:lang w:val="cs-CZ"/>
+        </w:rPr>
+        <w:t>pubsR</w:t>
+      </w:r>
+      <w:proofErr w:type="spellEnd"/>
     </w:p>
     <w:p>
       <w:pPr>
@@ -920,6 +997,14 @@
           <w:lang w:val="cs-CZ"/>
         </w:rPr>
         <w:t>:</w:t>
+      </w:r>
+      <w:r>
+        <w:rPr>
+          <w:sz w:val="24"/>
+          <w:szCs w:val="24"/>
+          <w:lang w:val="cs-CZ"/>
+        </w:rPr>
+        <w:t xml:space="preserve"> </w:t>
       </w:r>
     </w:p>
     <w:p>
@@ -939,6 +1024,16 @@
         <w:tab/>
         <w:t xml:space="preserve">a) komentovaný: </w:t>
       </w:r>
+      <w:proofErr w:type="spellStart"/>
+      <w:r>
+        <w:rPr>
+          <w:sz w:val="24"/>
+          <w:szCs w:val="24"/>
+          <w:lang w:val="cs-CZ"/>
+        </w:rPr>
+        <w:t>pubsTc</w:t>
+      </w:r>
+      <w:proofErr w:type="spellEnd"/>
     </w:p>
     <w:p>
       <w:pPr>
@@ -958,6 +1053,16 @@
         <w:tab/>
         <w:t xml:space="preserve">b) nekomentovaný: </w:t>
       </w:r>
+      <w:proofErr w:type="spellStart"/>
+      <w:r>
+        <w:rPr>
+          <w:sz w:val="24"/>
+          <w:szCs w:val="24"/>
+          <w:lang w:val="cs-CZ"/>
+        </w:rPr>
+        <w:t>pubsTnc</w:t>
+      </w:r>
+      <w:proofErr w:type="spellEnd"/>
     </w:p>
     <w:p>
       <w:pPr>
@@ -1013,42 +1118,62 @@
         </w:rPr>
         <w:t xml:space="preserve"> výstupů:</w:t>
       </w:r>
-    </w:p>
-    <w:p>
-      <w:pPr>
+      <w:r>
         <w:rPr>
           <w:sz w:val="24"/>
           <w:szCs w:val="24"/>
           <w:u w:val="single"/>
           <w:lang w:val="cs-CZ"/>
         </w:rPr>
-      </w:pPr>
-    </w:p>
-    <w:p>
-      <w:pPr>
+        <w:t xml:space="preserve"> </w:t>
+      </w:r>
+      <w:proofErr w:type="spellStart"/>
+      <w:r>
         <w:rPr>
           <w:sz w:val="24"/>
           <w:szCs w:val="24"/>
           <w:u w:val="single"/>
           <w:lang w:val="cs-CZ"/>
         </w:rPr>
-      </w:pPr>
-    </w:p>
-    <w:p>
-      <w:pPr>
-        <w:rPr>
-          <w:sz w:val="24"/>
-          <w:szCs w:val="24"/>
-          <w:lang w:val="cs-CZ"/>
-        </w:rPr>
-      </w:pPr>
-      <w:r>
+        <w:t>pubsO</w:t>
+      </w:r>
+      <w:proofErr w:type="spellEnd"/>
+    </w:p>
+    <w:p>
+      <w:pPr>
         <w:rPr>
           <w:sz w:val="24"/>
           <w:szCs w:val="24"/>
           <w:u w:val="single"/>
           <w:lang w:val="cs-CZ"/>
         </w:rPr>
+      </w:pPr>
+    </w:p>
+    <w:p>
+      <w:pPr>
+        <w:rPr>
+          <w:sz w:val="24"/>
+          <w:szCs w:val="24"/>
+          <w:u w:val="single"/>
+          <w:lang w:val="cs-CZ"/>
+        </w:rPr>
+      </w:pPr>
+    </w:p>
+    <w:p>
+      <w:pPr>
+        <w:rPr>
+          <w:sz w:val="24"/>
+          <w:szCs w:val="24"/>
+          <w:lang w:val="cs-CZ"/>
+        </w:rPr>
+      </w:pPr>
+      <w:r>
+        <w:rPr>
+          <w:sz w:val="24"/>
+          <w:szCs w:val="24"/>
+          <w:u w:val="single"/>
+          <w:lang w:val="cs-CZ"/>
+        </w:rPr>
         <w:t>Redakční práce</w:t>
       </w:r>
       <w:r>
@@ -1058,6 +1183,14 @@
           <w:lang w:val="cs-CZ"/>
         </w:rPr>
         <w:t xml:space="preserve">: </w:t>
+      </w:r>
+      <w:r>
+        <w:rPr>
+          <w:sz w:val="24"/>
+          <w:szCs w:val="24"/>
+          <w:lang w:val="cs-CZ"/>
+        </w:rPr>
+        <w:t>pubsRed</w:t>
       </w:r>
     </w:p>
     <w:p>

</xml_diff>

<commit_message>
up to section viii
</commit_message>
<xml_diff>
--- a/inst/app/www/annual_report_ipcas.docx
+++ b/inst/app/www/annual_report_ipcas.docx
@@ -2483,25 +2483,7 @@
           <w:u w:val="single"/>
           <w:lang w:val="cs-CZ"/>
         </w:rPr>
-        <w:t xml:space="preserve">a) </w:t>
-      </w:r>
-      <w:r>
-        <w:rPr>
-          <w:sz w:val="24"/>
-          <w:szCs w:val="24"/>
-          <w:u w:val="single"/>
-          <w:lang w:val="cs-CZ"/>
-        </w:rPr>
-        <w:t xml:space="preserve">Řešené či spoluřešené </w:t>
-      </w:r>
-      <w:r>
-        <w:rPr>
-          <w:sz w:val="24"/>
-          <w:szCs w:val="24"/>
-          <w:u w:val="single"/>
-          <w:lang w:val="cs-CZ"/>
-        </w:rPr>
-        <w:t>projekty</w:t>
+        <w:t>a) Řešené či spoluřešené projekty</w:t>
       </w:r>
       <w:r>
         <w:rPr>
@@ -2551,16 +2533,7 @@
           <w:u w:val="single"/>
           <w:lang w:val="cs-CZ"/>
         </w:rPr>
-        <w:t xml:space="preserve">b) </w:t>
-      </w:r>
-      <w:r>
-        <w:rPr>
-          <w:sz w:val="24"/>
-          <w:szCs w:val="24"/>
-          <w:u w:val="single"/>
-          <w:lang w:val="cs-CZ"/>
-        </w:rPr>
-        <w:t>Projekty podané a nepřijaté k</w:t>
+        <w:t>b) Projekty podané a nepřijaté k</w:t>
       </w:r>
       <w:r>
         <w:rPr>
@@ -2651,6 +2624,24 @@
         </w:rPr>
         <w:t xml:space="preserve"> (včetně anotace [min. 300 znaků] a výstupů [publikace, konference, přednáška atd.]).</w:t>
       </w:r>
+      <w:r>
+        <w:rPr>
+          <w:sz w:val="24"/>
+          <w:szCs w:val="24"/>
+          <w:lang w:val="cs-CZ"/>
+        </w:rPr>
+        <w:t xml:space="preserve"> </w:t>
+      </w:r>
+      <w:bookmarkStart w:id="13" w:name="av21"/>
+      <w:r>
+        <w:rPr>
+          <w:sz w:val="24"/>
+          <w:szCs w:val="24"/>
+          <w:lang w:val="cs-CZ"/>
+        </w:rPr>
+        <w:t>av21</w:t>
+      </w:r>
+      <w:bookmarkEnd w:id="13"/>
     </w:p>
     <w:p>
       <w:pPr>
@@ -2664,6 +2655,89 @@
     </w:p>
     <w:p>
       <w:pPr>
+        <w:rPr>
+          <w:b/>
+          <w:bCs/>
+          <w:smallCaps/>
+          <w:sz w:val="24"/>
+          <w:szCs w:val="24"/>
+          <w:lang w:val="cs-CZ"/>
+        </w:rPr>
+      </w:pPr>
+      <w:r>
+        <w:rPr>
+          <w:b/>
+          <w:bCs/>
+          <w:smallCaps/>
+          <w:sz w:val="24"/>
+          <w:szCs w:val="24"/>
+          <w:lang w:val="cs-CZ"/>
+        </w:rPr>
+        <w:t>VI. POPULARIZAČNÍ ČINNOST</w:t>
+      </w:r>
+      <w:r>
+        <w:rPr>
+          <w:b/>
+          <w:bCs/>
+          <w:smallCaps/>
+          <w:sz w:val="24"/>
+          <w:szCs w:val="24"/>
+          <w:lang w:val="cs-CZ"/>
+        </w:rPr>
+        <w:t xml:space="preserve"> </w:t>
+      </w:r>
+      <w:r>
+        <w:rPr>
+          <w:bCs/>
+          <w:sz w:val="24"/>
+          <w:szCs w:val="24"/>
+          <w:lang w:val="cs-CZ"/>
+        </w:rPr>
+        <w:t>(</w:t>
+      </w:r>
+      <w:r>
+        <w:rPr>
+          <w:bCs/>
+          <w:sz w:val="24"/>
+          <w:szCs w:val="24"/>
+          <w:lang w:val="cs-CZ"/>
+        </w:rPr>
+        <w:t>Příklad</w:t>
+      </w:r>
+      <w:r>
+        <w:rPr>
+          <w:bCs/>
+          <w:sz w:val="24"/>
+          <w:szCs w:val="24"/>
+          <w:lang w:val="cs-CZ"/>
+        </w:rPr>
+        <w:t>: název akce: Týden vědy a techniky, popis aktivity: odborná přednáška; popularizační přednáška; čtení atd.)</w:t>
+      </w:r>
+      <w:r>
+        <w:rPr>
+          <w:bCs/>
+          <w:sz w:val="24"/>
+          <w:szCs w:val="24"/>
+          <w:lang w:val="cs-CZ"/>
+        </w:rPr>
+        <w:t xml:space="preserve"> </w:t>
+      </w:r>
+      <w:bookmarkStart w:id="14" w:name="events"/>
+      <w:proofErr w:type="spellStart"/>
+      <w:r>
+        <w:rPr>
+          <w:bCs/>
+          <w:sz w:val="24"/>
+          <w:szCs w:val="24"/>
+          <w:lang w:val="cs-CZ"/>
+        </w:rPr>
+        <w:t>events</w:t>
+      </w:r>
+      <w:bookmarkEnd w:id="14"/>
+      <w:proofErr w:type="spellEnd"/>
+    </w:p>
+    <w:p>
+      <w:pPr>
         <w:jc w:val="both"/>
         <w:rPr>
           <w:sz w:val="24"/>
@@ -2671,48 +2745,102 @@
           <w:lang w:val="cs-CZ"/>
         </w:rPr>
       </w:pPr>
-      <w:r>
-        <w:rPr>
-          <w:sz w:val="24"/>
-          <w:szCs w:val="24"/>
-          <w:lang w:val="cs-CZ"/>
-        </w:rPr>
-        <w:t>Program Strategie AV21:</w:t>
-      </w:r>
+    </w:p>
+    <w:p>
+      <w:pPr>
+        <w:rPr>
+          <w:b/>
+          <w:bCs/>
+          <w:smallCaps/>
+          <w:sz w:val="24"/>
+          <w:szCs w:val="24"/>
+          <w:lang w:val="cs-CZ"/>
+        </w:rPr>
+      </w:pPr>
+    </w:p>
+    <w:p>
+      <w:pPr>
+        <w:rPr>
+          <w:bCs/>
+          <w:sz w:val="24"/>
+          <w:szCs w:val="24"/>
+          <w:lang w:val="cs-CZ"/>
+        </w:rPr>
+      </w:pPr>
+    </w:p>
+    <w:p>
+      <w:pPr>
+        <w:rPr>
+          <w:bCs/>
+          <w:sz w:val="24"/>
+          <w:szCs w:val="24"/>
+          <w:lang w:val="cs-CZ"/>
+        </w:rPr>
+      </w:pPr>
+      <w:r>
+        <w:rPr>
+          <w:bCs/>
+          <w:sz w:val="24"/>
+          <w:szCs w:val="24"/>
+          <w:lang w:val="cs-CZ"/>
+        </w:rPr>
+        <w:t>Přednášky na středních, případně základních školách</w:t>
+      </w:r>
+      <w:r>
+        <w:rPr>
+          <w:bCs/>
+          <w:sz w:val="24"/>
+          <w:szCs w:val="24"/>
+          <w:lang w:val="cs-CZ"/>
+        </w:rPr>
+        <w:t xml:space="preserve"> </w:t>
+      </w:r>
+      <w:bookmarkStart w:id="15" w:name="school"/>
+      <w:proofErr w:type="spellStart"/>
+      <w:r>
+        <w:rPr>
+          <w:bCs/>
+          <w:sz w:val="24"/>
+          <w:szCs w:val="24"/>
+          <w:lang w:val="cs-CZ"/>
+        </w:rPr>
+        <w:t>school</w:t>
+      </w:r>
+      <w:bookmarkEnd w:id="15"/>
+      <w:proofErr w:type="spellEnd"/>
+    </w:p>
+    <w:p>
+      <w:pPr>
+        <w:rPr>
+          <w:bCs/>
+          <w:sz w:val="24"/>
+          <w:szCs w:val="24"/>
+          <w:lang w:val="cs-CZ"/>
+        </w:rPr>
+      </w:pPr>
+    </w:p>
+    <w:p>
+      <w:pPr>
+        <w:rPr>
+          <w:bCs/>
+          <w:smallCaps/>
+          <w:sz w:val="24"/>
+          <w:szCs w:val="24"/>
+          <w:lang w:val="cs-CZ"/>
+        </w:rPr>
+      </w:pPr>
     </w:p>
     <w:p>
       <w:pPr>
         <w:jc w:val="both"/>
         <w:rPr>
-          <w:sz w:val="24"/>
-          <w:szCs w:val="24"/>
-          <w:lang w:val="cs-CZ"/>
-        </w:rPr>
-      </w:pPr>
-      <w:r>
-        <w:rPr>
-          <w:sz w:val="24"/>
-          <w:szCs w:val="24"/>
-          <w:lang w:val="cs-CZ"/>
-        </w:rPr>
-        <w:t>Název aktivity</w:t>
-      </w:r>
-      <w:r>
-        <w:rPr>
-          <w:sz w:val="24"/>
-          <w:szCs w:val="24"/>
-          <w:lang w:val="cs-CZ"/>
-        </w:rPr>
-        <w:t xml:space="preserve"> (projektu)</w:t>
-      </w:r>
-      <w:r>
-        <w:rPr>
-          <w:sz w:val="24"/>
-          <w:szCs w:val="24"/>
-          <w:lang w:val="cs-CZ"/>
-        </w:rPr>
-        <w:t xml:space="preserve"> a řešitel:</w:t>
-      </w:r>
+          <w:b/>
+          <w:smallCaps/>
+          <w:sz w:val="24"/>
+          <w:szCs w:val="24"/>
+          <w:lang w:val="cs-CZ"/>
+        </w:rPr>
+      </w:pPr>
     </w:p>
     <w:p>
       <w:pPr>
@@ -2725,432 +2853,90 @@
       </w:pPr>
       <w:r>
         <w:rPr>
-          <w:sz w:val="24"/>
-          <w:szCs w:val="24"/>
-          <w:lang w:val="cs-CZ"/>
-        </w:rPr>
-        <w:t>Anotace česky (lze zkopírovat z návrhového listu aktivity):</w:t>
-      </w:r>
-    </w:p>
-    <w:p>
-      <w:pPr>
-        <w:jc w:val="both"/>
-        <w:rPr>
-          <w:sz w:val="24"/>
-          <w:szCs w:val="24"/>
-          <w:lang w:val="cs-CZ"/>
-        </w:rPr>
-      </w:pPr>
-      <w:r>
-        <w:rPr>
-          <w:sz w:val="24"/>
-          <w:szCs w:val="24"/>
-          <w:lang w:val="cs-CZ"/>
-        </w:rPr>
-        <w:t>Anotace anglicky:</w:t>
-      </w:r>
-    </w:p>
-    <w:p>
-      <w:pPr>
-        <w:jc w:val="both"/>
-        <w:rPr>
-          <w:sz w:val="24"/>
-          <w:szCs w:val="24"/>
-          <w:lang w:val="cs-CZ"/>
-        </w:rPr>
-      </w:pPr>
-      <w:r>
-        <w:rPr>
-          <w:sz w:val="24"/>
-          <w:szCs w:val="24"/>
-          <w:lang w:val="cs-CZ"/>
-        </w:rPr>
-        <w:t>Výstupy (včetně příp. odkazu na ASEP):</w:t>
-      </w:r>
-    </w:p>
-    <w:p>
-      <w:pPr>
-        <w:jc w:val="both"/>
-        <w:rPr>
-          <w:sz w:val="24"/>
-          <w:szCs w:val="24"/>
-          <w:lang w:val="cs-CZ"/>
-        </w:rPr>
-      </w:pPr>
-      <w:r>
-        <w:rPr>
-          <w:sz w:val="24"/>
-          <w:szCs w:val="24"/>
-          <w:lang w:val="cs-CZ"/>
-        </w:rPr>
-        <w:t>Spolupracující instituce:</w:t>
-      </w:r>
-    </w:p>
-    <w:p>
-      <w:pPr>
-        <w:rPr>
-          <w:b/>
-          <w:bCs/>
+          <w:b/>
           <w:smallCaps/>
           <w:sz w:val="24"/>
           <w:szCs w:val="24"/>
           <w:lang w:val="cs-CZ"/>
         </w:rPr>
-      </w:pPr>
-      <w:r>
-        <w:rPr>
-          <w:b/>
-          <w:bCs/>
+        <w:t>VII</w:t>
+      </w:r>
+      <w:r>
+        <w:rPr>
+          <w:b/>
           <w:smallCaps/>
           <w:sz w:val="24"/>
           <w:szCs w:val="24"/>
           <w:lang w:val="cs-CZ"/>
         </w:rPr>
-        <w:t>VI. POPULARIZAČNÍ ČINNOST</w:t>
-      </w:r>
-      <w:r>
-        <w:rPr>
-          <w:b/>
-          <w:bCs/>
-          <w:smallCaps/>
+        <w:t xml:space="preserve">. SPOLUPRÁCE SE STÁTNÍ A VEŘEJNOU SPRÁVOU </w:t>
+      </w:r>
+      <w:r>
+        <w:rPr>
+          <w:sz w:val="24"/>
+          <w:szCs w:val="24"/>
+          <w:lang w:val="cs-CZ"/>
+        </w:rPr>
+        <w:t>(např. členství v panelu GAČR; hodnocení pro RIV; hodnocení pro RVVI</w:t>
+      </w:r>
+      <w:r>
+        <w:rPr>
+          <w:sz w:val="24"/>
+          <w:szCs w:val="24"/>
+          <w:lang w:val="cs-CZ"/>
+        </w:rPr>
+        <w:t>; odborné expertizy a vědecké poradenství – s uvedením zadav</w:t>
+      </w:r>
+      <w:r>
+        <w:rPr>
+          <w:sz w:val="24"/>
+          <w:szCs w:val="24"/>
+          <w:lang w:val="cs-CZ"/>
+        </w:rPr>
+        <w:t>a</w:t>
+      </w:r>
+      <w:r>
+        <w:rPr>
+          <w:sz w:val="24"/>
+          <w:szCs w:val="24"/>
+          <w:lang w:val="cs-CZ"/>
+        </w:rPr>
+        <w:t>tele apod.</w:t>
+      </w:r>
+      <w:r>
+        <w:rPr>
+          <w:sz w:val="24"/>
+          <w:szCs w:val="24"/>
+          <w:lang w:val="cs-CZ"/>
+        </w:rPr>
+        <w:t>)</w:t>
+      </w:r>
+      <w:r>
+        <w:rPr>
+          <w:sz w:val="24"/>
+          <w:szCs w:val="24"/>
+          <w:lang w:val="cs-CZ"/>
+        </w:rPr>
+        <w:t>.</w:t>
+      </w:r>
+      <w:r>
+        <w:rPr>
           <w:sz w:val="24"/>
           <w:szCs w:val="24"/>
           <w:lang w:val="cs-CZ"/>
         </w:rPr>
         <w:t xml:space="preserve"> </w:t>
       </w:r>
-      <w:r>
-        <w:rPr>
-          <w:bCs/>
-          <w:sz w:val="24"/>
-          <w:szCs w:val="24"/>
-          <w:lang w:val="cs-CZ"/>
-        </w:rPr>
-        <w:t>(</w:t>
-      </w:r>
-      <w:r>
-        <w:rPr>
-          <w:bCs/>
-          <w:sz w:val="24"/>
-          <w:szCs w:val="24"/>
-          <w:lang w:val="cs-CZ"/>
-        </w:rPr>
-        <w:t>Příklad</w:t>
-      </w:r>
-      <w:r>
-        <w:rPr>
-          <w:bCs/>
-          <w:sz w:val="24"/>
-          <w:szCs w:val="24"/>
-          <w:lang w:val="cs-CZ"/>
-        </w:rPr>
-        <w:t>: název akce: Týden vědy a techniky, popis aktivity: odborná přednáška; popularizační přednáška; čtení atd.)</w:t>
-      </w:r>
-    </w:p>
-    <w:p>
-      <w:pPr>
-        <w:jc w:val="both"/>
-        <w:rPr>
-          <w:sz w:val="24"/>
-          <w:szCs w:val="24"/>
-          <w:lang w:val="cs-CZ"/>
-        </w:rPr>
-      </w:pPr>
-    </w:p>
-    <w:p>
-      <w:pPr>
-        <w:jc w:val="both"/>
-        <w:rPr>
-          <w:sz w:val="24"/>
-          <w:szCs w:val="24"/>
-          <w:lang w:val="cs-CZ"/>
-        </w:rPr>
-      </w:pPr>
-      <w:r>
-        <w:rPr>
-          <w:sz w:val="24"/>
-          <w:szCs w:val="24"/>
-          <w:lang w:val="cs-CZ"/>
-        </w:rPr>
-        <w:t>Název akce:</w:t>
-      </w:r>
-    </w:p>
-    <w:p>
-      <w:pPr>
-        <w:jc w:val="both"/>
-        <w:rPr>
-          <w:sz w:val="24"/>
-          <w:szCs w:val="24"/>
-          <w:lang w:val="cs-CZ"/>
-        </w:rPr>
-      </w:pPr>
-      <w:r>
-        <w:rPr>
-          <w:sz w:val="24"/>
-          <w:szCs w:val="24"/>
-          <w:lang w:val="cs-CZ"/>
-        </w:rPr>
-        <w:t>Popis aktivity:</w:t>
-      </w:r>
-    </w:p>
-    <w:p>
-      <w:pPr>
-        <w:jc w:val="both"/>
-        <w:rPr>
-          <w:sz w:val="24"/>
-          <w:szCs w:val="24"/>
-          <w:lang w:val="cs-CZ"/>
-        </w:rPr>
-      </w:pPr>
-      <w:r>
-        <w:rPr>
-          <w:sz w:val="24"/>
-          <w:szCs w:val="24"/>
-          <w:lang w:val="cs-CZ"/>
-        </w:rPr>
-        <w:t>Hlavní pořadatel:</w:t>
-      </w:r>
-    </w:p>
-    <w:p>
-      <w:pPr>
-        <w:jc w:val="both"/>
-        <w:rPr>
-          <w:sz w:val="24"/>
-          <w:szCs w:val="24"/>
-          <w:lang w:val="cs-CZ"/>
-        </w:rPr>
-      </w:pPr>
-      <w:r>
-        <w:rPr>
-          <w:sz w:val="24"/>
-          <w:szCs w:val="24"/>
-          <w:lang w:val="cs-CZ"/>
-        </w:rPr>
-        <w:t>Spolupořadatel:</w:t>
-      </w:r>
-    </w:p>
-    <w:p>
-      <w:pPr>
-        <w:jc w:val="both"/>
-        <w:rPr>
-          <w:bCs/>
-          <w:sz w:val="24"/>
-          <w:szCs w:val="24"/>
-          <w:lang w:val="cs-CZ"/>
-        </w:rPr>
-      </w:pPr>
-      <w:r>
-        <w:rPr>
-          <w:sz w:val="24"/>
-          <w:szCs w:val="24"/>
-          <w:lang w:val="cs-CZ"/>
-        </w:rPr>
-        <w:t>Místo a datum konání akce:</w:t>
-      </w:r>
-    </w:p>
-    <w:p>
-      <w:pPr>
-        <w:rPr>
-          <w:b/>
-          <w:bCs/>
-          <w:smallCaps/>
-          <w:sz w:val="24"/>
-          <w:szCs w:val="24"/>
-          <w:lang w:val="cs-CZ"/>
-        </w:rPr>
-      </w:pPr>
-    </w:p>
-    <w:p>
-      <w:pPr>
-        <w:rPr>
-          <w:bCs/>
-          <w:sz w:val="24"/>
-          <w:szCs w:val="24"/>
-          <w:lang w:val="cs-CZ"/>
-        </w:rPr>
-      </w:pPr>
-    </w:p>
-    <w:p>
-      <w:pPr>
-        <w:rPr>
-          <w:bCs/>
-          <w:sz w:val="24"/>
-          <w:szCs w:val="24"/>
-          <w:lang w:val="cs-CZ"/>
-        </w:rPr>
-      </w:pPr>
-      <w:r>
-        <w:rPr>
-          <w:bCs/>
-          <w:sz w:val="24"/>
-          <w:szCs w:val="24"/>
-          <w:lang w:val="cs-CZ"/>
-        </w:rPr>
-        <w:t>Přednášky na středních, případně základních školách</w:t>
-      </w:r>
-    </w:p>
-    <w:p>
-      <w:pPr>
-        <w:rPr>
-          <w:bCs/>
-          <w:sz w:val="24"/>
-          <w:szCs w:val="24"/>
-          <w:lang w:val="cs-CZ"/>
-        </w:rPr>
-      </w:pPr>
-    </w:p>
-    <w:p>
-      <w:pPr>
-        <w:rPr>
-          <w:sz w:val="24"/>
-          <w:szCs w:val="24"/>
-          <w:lang w:val="cs-CZ"/>
-        </w:rPr>
-      </w:pPr>
-      <w:r>
-        <w:rPr>
-          <w:sz w:val="24"/>
-          <w:szCs w:val="24"/>
-          <w:lang w:val="cs-CZ"/>
-        </w:rPr>
-        <w:t>Název přednášky či specifikace jiného druhu akce:</w:t>
-      </w:r>
-    </w:p>
-    <w:p>
-      <w:pPr>
-        <w:rPr>
-          <w:sz w:val="24"/>
-          <w:szCs w:val="24"/>
-          <w:lang w:val="cs-CZ"/>
-        </w:rPr>
-      </w:pPr>
-      <w:r>
-        <w:rPr>
-          <w:sz w:val="24"/>
-          <w:szCs w:val="24"/>
-          <w:lang w:val="cs-CZ"/>
-        </w:rPr>
-        <w:t>Pořadatel/škola:</w:t>
-      </w:r>
-    </w:p>
-    <w:p>
-      <w:pPr>
-        <w:rPr>
-          <w:bCs/>
-          <w:sz w:val="24"/>
-          <w:szCs w:val="24"/>
-          <w:lang w:val="cs-CZ"/>
-        </w:rPr>
-      </w:pPr>
-      <w:r>
-        <w:rPr>
-          <w:sz w:val="24"/>
-          <w:szCs w:val="24"/>
-          <w:lang w:val="cs-CZ"/>
-        </w:rPr>
-        <w:t>Popis činnosti:</w:t>
-      </w:r>
-    </w:p>
-    <w:p>
-      <w:pPr>
-        <w:rPr>
-          <w:bCs/>
-          <w:smallCaps/>
-          <w:sz w:val="24"/>
-          <w:szCs w:val="24"/>
-          <w:lang w:val="cs-CZ"/>
-        </w:rPr>
-      </w:pPr>
-    </w:p>
-    <w:p>
-      <w:pPr>
-        <w:jc w:val="both"/>
-        <w:rPr>
-          <w:b/>
-          <w:smallCaps/>
-          <w:sz w:val="24"/>
-          <w:szCs w:val="24"/>
-          <w:lang w:val="cs-CZ"/>
-        </w:rPr>
-      </w:pPr>
-    </w:p>
-    <w:p>
-      <w:pPr>
-        <w:jc w:val="both"/>
-        <w:rPr>
-          <w:sz w:val="24"/>
-          <w:szCs w:val="24"/>
-          <w:lang w:val="cs-CZ"/>
-        </w:rPr>
-      </w:pPr>
-      <w:r>
-        <w:rPr>
-          <w:b/>
-          <w:smallCaps/>
-          <w:sz w:val="24"/>
-          <w:szCs w:val="24"/>
-          <w:lang w:val="cs-CZ"/>
-        </w:rPr>
-        <w:t>VII</w:t>
-      </w:r>
-      <w:r>
-        <w:rPr>
-          <w:b/>
-          <w:smallCaps/>
-          <w:sz w:val="24"/>
-          <w:szCs w:val="24"/>
-          <w:lang w:val="cs-CZ"/>
-        </w:rPr>
-        <w:t xml:space="preserve">. SPOLUPRÁCE SE STÁTNÍ A VEŘEJNOU SPRÁVOU </w:t>
-      </w:r>
-      <w:r>
-        <w:rPr>
-          <w:sz w:val="24"/>
-          <w:szCs w:val="24"/>
-          <w:lang w:val="cs-CZ"/>
-        </w:rPr>
-        <w:t>(např. členství v panelu GAČR; hodnocení pro RIV; hodnocení pro RVVI</w:t>
-      </w:r>
-      <w:r>
-        <w:rPr>
-          <w:sz w:val="24"/>
-          <w:szCs w:val="24"/>
-          <w:lang w:val="cs-CZ"/>
-        </w:rPr>
-        <w:t>; odborné expertizy a vědecké poradenství – s uvedením zadav</w:t>
-      </w:r>
-      <w:r>
-        <w:rPr>
-          <w:sz w:val="24"/>
-          <w:szCs w:val="24"/>
-          <w:lang w:val="cs-CZ"/>
-        </w:rPr>
-        <w:t>a</w:t>
-      </w:r>
-      <w:r>
-        <w:rPr>
-          <w:sz w:val="24"/>
-          <w:szCs w:val="24"/>
-          <w:lang w:val="cs-CZ"/>
-        </w:rPr>
-        <w:t>tele apod.</w:t>
-      </w:r>
-      <w:r>
-        <w:rPr>
-          <w:sz w:val="24"/>
-          <w:szCs w:val="24"/>
-          <w:lang w:val="cs-CZ"/>
-        </w:rPr>
-        <w:t>)</w:t>
-      </w:r>
-      <w:r>
-        <w:rPr>
-          <w:sz w:val="24"/>
-          <w:szCs w:val="24"/>
-          <w:lang w:val="cs-CZ"/>
-        </w:rPr>
-        <w:t>.</w:t>
-      </w:r>
+      <w:bookmarkStart w:id="16" w:name="public"/>
+      <w:r>
+        <w:rPr>
+          <w:sz w:val="24"/>
+          <w:szCs w:val="24"/>
+          <w:lang w:val="cs-CZ"/>
+        </w:rPr>
+        <w:t>public</w:t>
+      </w:r>
+      <w:bookmarkEnd w:id="16"/>
     </w:p>
     <w:p>
       <w:pPr>
@@ -3263,6 +3049,19 @@
         </w:rPr>
         <w:t xml:space="preserve">: </w:t>
       </w:r>
+      <w:bookmarkStart w:id="17" w:name="int_projects"/>
+      <w:proofErr w:type="spellStart"/>
+      <w:r>
+        <w:rPr>
+          <w:bCs/>
+          <w:sz w:val="24"/>
+          <w:szCs w:val="24"/>
+          <w:lang w:val="cs-CZ"/>
+        </w:rPr>
+        <w:t>int_projects</w:t>
+      </w:r>
+      <w:bookmarkEnd w:id="17"/>
+      <w:proofErr w:type="spellEnd"/>
     </w:p>
     <w:p>
       <w:pPr>
@@ -3307,6 +3106,19 @@
         </w:rPr>
         <w:t xml:space="preserve">: </w:t>
       </w:r>
+      <w:bookmarkStart w:id="18" w:name="int_bilateral"/>
+      <w:proofErr w:type="spellStart"/>
+      <w:r>
+        <w:rPr>
+          <w:bCs/>
+          <w:sz w:val="24"/>
+          <w:szCs w:val="24"/>
+          <w:lang w:val="cs-CZ"/>
+        </w:rPr>
+        <w:t>int_bilateral</w:t>
+      </w:r>
+      <w:bookmarkEnd w:id="18"/>
+      <w:proofErr w:type="spellEnd"/>
     </w:p>
     <w:p>
       <w:pPr>

</xml_diff>